<commit_message>
Updated first lecture slides
</commit_message>
<xml_diff>
--- a/Michigan/Independent Study/Sarah Falvey/Independent study plan.docx
+++ b/Michigan/Independent Study/Sarah Falvey/Independent study plan.docx
@@ -4,6 +4,14 @@
   <w:body>
     <w:p>
       <w:pPr>
+        <w:pStyle w:val="Title"/>
+      </w:pPr>
+      <w:r>
+        <w:t>Independent study</w:t>
+      </w:r>
+    </w:p>
+    <w:p>
+      <w:pPr>
         <w:rPr>
           <w:b/>
           <w:sz w:val="28"/>
@@ -14,7 +22,7 @@
           <w:b/>
           <w:sz w:val="28"/>
         </w:rPr>
-        <w:t xml:space="preserve">Independent study (goal: </w:t>
+        <w:t xml:space="preserve">goal: </w:t>
       </w:r>
       <w:r>
         <w:rPr>
@@ -51,25 +59,51 @@
         </w:rPr>
         <w:t>14 weeks</w:t>
       </w:r>
-      <w:r>
-        <w:rPr>
-          <w:b/>
-          <w:sz w:val="28"/>
-        </w:rPr>
-        <w:t>)</w:t>
-      </w:r>
-    </w:p>
-    <w:p>
-      <w:pPr>
-        <w:rPr>
-          <w:b/>
-        </w:rPr>
-      </w:pPr>
-      <w:r>
-        <w:rPr>
-          <w:b/>
-        </w:rPr>
-        <w:t xml:space="preserve">Advisor: </w:t>
+    </w:p>
+    <w:p>
+      <w:pPr>
+        <w:rPr>
+          <w:b/>
+        </w:rPr>
+      </w:pPr>
+      <w:r>
+        <w:rPr>
+          <w:b/>
+        </w:rPr>
+        <w:t xml:space="preserve">Student: </w:t>
+      </w:r>
+      <w:r>
+        <w:t xml:space="preserve">Sarah </w:t>
+      </w:r>
+      <w:proofErr w:type="spellStart"/>
+      <w:r>
+        <w:t>Falvey</w:t>
+      </w:r>
+      <w:proofErr w:type="spellEnd"/>
+    </w:p>
+    <w:p>
+      <w:pPr>
+        <w:rPr>
+          <w:b/>
+        </w:rPr>
+      </w:pPr>
+      <w:r>
+        <w:rPr>
+          <w:b/>
+        </w:rPr>
+        <w:t>Advisor</w:t>
+      </w:r>
+      <w:r>
+        <w:rPr>
+          <w:b/>
+        </w:rPr>
+        <w:t>s</w:t>
+      </w:r>
+      <w:r>
+        <w:rPr>
+          <w:b/>
+        </w:rPr>
+        <w:t xml:space="preserve">: </w:t>
       </w:r>
       <w:r>
         <w:t>Dave Bridges</w:t>
@@ -84,20 +118,16 @@
           <w:b/>
         </w:rPr>
       </w:pPr>
-      <w:r>
-        <w:rPr>
-          <w:b/>
-        </w:rPr>
-        <w:t xml:space="preserve">Student: </w:t>
-      </w:r>
-      <w:r>
-        <w:t xml:space="preserve">Sarah </w:t>
-      </w:r>
-      <w:proofErr w:type="spellStart"/>
-      <w:r>
-        <w:t>Falvey</w:t>
-      </w:r>
-      <w:proofErr w:type="spellEnd"/>
+    </w:p>
+    <w:p>
+      <w:r>
+        <w:t>The goal of this independent study is to cover aspects of endocrin</w:t>
+      </w:r>
+      <w:bookmarkStart w:id="0" w:name="_GoBack"/>
+      <w:bookmarkEnd w:id="0"/>
+      <w:r>
+        <w:t>ology and gastrointestinal physiology that were absent in this student’s physiology pre-requisite.</w:t>
+      </w:r>
     </w:p>
     <w:p/>
     <w:p>
@@ -144,7 +174,13 @@
         </w:numPr>
       </w:pPr>
       <w:r>
-        <w:t>Review of endocrinology</w:t>
+        <w:t xml:space="preserve">Review of gastrointestinal physiology </w:t>
+      </w:r>
+      <w:r>
+        <w:t xml:space="preserve">– Due by </w:t>
+      </w:r>
+      <w:r>
+        <w:t>October 31</w:t>
       </w:r>
     </w:p>
     <w:p>
@@ -156,13 +192,50 @@
         </w:numPr>
       </w:pPr>
       <w:r>
-        <w:t xml:space="preserve">Read chapter XX in </w:t>
-      </w:r>
-      <w:r>
-        <w:t>YY (1</w:t>
-      </w:r>
-      <w:r>
-        <w:t>h)</w:t>
+        <w:t xml:space="preserve">Read the chapter </w:t>
+      </w:r>
+      <w:r>
+        <w:t>The Digestion and Absorption of Food</w:t>
+      </w:r>
+      <w:r>
+        <w:t xml:space="preserve"> in Vander’s Medical Physiology </w:t>
+      </w:r>
+      <w:r>
+        <w:t xml:space="preserve">(there should be copies in the </w:t>
+      </w:r>
+      <w:r>
+        <w:t xml:space="preserve">Shapiro </w:t>
+      </w:r>
+      <w:r>
+        <w:t xml:space="preserve">library, also placed on reserve </w:t>
+      </w:r>
+      <w:r>
+        <w:t xml:space="preserve">at the </w:t>
+      </w:r>
+      <w:proofErr w:type="spellStart"/>
+      <w:r>
+        <w:t>Taubman</w:t>
+      </w:r>
+      <w:proofErr w:type="spellEnd"/>
+      <w:r>
+        <w:t xml:space="preserve"> library </w:t>
+      </w:r>
+      <w:r>
+        <w:t xml:space="preserve">for this class; </w:t>
+      </w:r>
+      <w:hyperlink r:id="rId5" w:history="1">
+        <w:r>
+          <w:rPr>
+            <w:rStyle w:val="Hyperlink"/>
+          </w:rPr>
+          <w:t>https://mirlyn.lib.umich.edu/Record/012433372</w:t>
+        </w:r>
+      </w:hyperlink>
+      <w:r>
+        <w:t xml:space="preserve">) </w:t>
+      </w:r>
+      <w:r>
+        <w:t>(2h)</w:t>
       </w:r>
     </w:p>
     <w:p>
@@ -174,16 +247,7 @@
         </w:numPr>
       </w:pPr>
       <w:r>
-        <w:t xml:space="preserve">Write </w:t>
-      </w:r>
-      <w:r>
-        <w:t>50 unique</w:t>
-      </w:r>
-      <w:r>
-        <w:t xml:space="preserve"> multiple choice questions on this topic</w:t>
-      </w:r>
-      <w:r>
-        <w:t xml:space="preserve"> (~20h)</w:t>
+        <w:t>Write 50 unique multiple choice questions on this topic (~20h)</w:t>
       </w:r>
     </w:p>
     <w:p>
@@ -197,8 +261,6 @@
       <w:r>
         <w:t>Feedback from advisors (1h)</w:t>
       </w:r>
-      <w:bookmarkStart w:id="0" w:name="_GoBack"/>
-      <w:bookmarkEnd w:id="0"/>
     </w:p>
     <w:p>
       <w:pPr>
@@ -209,7 +271,10 @@
         </w:numPr>
       </w:pPr>
       <w:r>
-        <w:t xml:space="preserve">Review of gastrointestinal physiology </w:t>
+        <w:t>Review of endocrinology</w:t>
+      </w:r>
+      <w:r>
+        <w:t xml:space="preserve"> – Due by November 30</w:t>
       </w:r>
     </w:p>
     <w:p>
@@ -221,10 +286,22 @@
         </w:numPr>
       </w:pPr>
       <w:r>
-        <w:t>Read chapter XX in YY</w:t>
-      </w:r>
-      <w:r>
-        <w:t xml:space="preserve"> (2h)</w:t>
+        <w:t xml:space="preserve">Read the chapter on the Endocrine System </w:t>
+      </w:r>
+      <w:r>
+        <w:t xml:space="preserve">in </w:t>
+      </w:r>
+      <w:r>
+        <w:t>Vander’s Medical Physiology</w:t>
+      </w:r>
+      <w:r>
+        <w:t xml:space="preserve"> </w:t>
+      </w:r>
+      <w:r>
+        <w:t>(1</w:t>
+      </w:r>
+      <w:r>
+        <w:t>h)</w:t>
       </w:r>
     </w:p>
     <w:p>
@@ -239,7 +316,13 @@
         <w:t xml:space="preserve">Write </w:t>
       </w:r>
       <w:r>
-        <w:t>50 unique multiple choice questions on this topic (~20h)</w:t>
+        <w:t>50 unique</w:t>
+      </w:r>
+      <w:r>
+        <w:t xml:space="preserve"> multiple choice questions on this topic</w:t>
+      </w:r>
+      <w:r>
+        <w:t xml:space="preserve"> (~20h)</w:t>
       </w:r>
     </w:p>
     <w:p>
@@ -253,11 +336,6 @@
       <w:r>
         <w:t>Feedback from advisors (1h)</w:t>
       </w:r>
-    </w:p>
-    <w:p>
-      <w:pPr>
-        <w:pStyle w:val="ListParagraph"/>
-      </w:pPr>
     </w:p>
     <w:p>
       <w:r>
@@ -800,7 +878,6 @@
   <w:style w:type="character" w:default="1" w:styleId="DefaultParagraphFont">
     <w:name w:val="Default Paragraph Font"/>
     <w:uiPriority w:val="1"/>
-    <w:semiHidden/>
     <w:unhideWhenUsed/>
   </w:style>
   <w:style w:type="table" w:default="1" w:styleId="TableNormal">
@@ -834,6 +911,50 @@
       <w:ind w:left="720"/>
       <w:contextualSpacing/>
     </w:pPr>
+  </w:style>
+  <w:style w:type="character" w:styleId="Hyperlink">
+    <w:name w:val="Hyperlink"/>
+    <w:basedOn w:val="DefaultParagraphFont"/>
+    <w:uiPriority w:val="99"/>
+    <w:unhideWhenUsed/>
+    <w:rsid w:val="00142B43"/>
+    <w:rPr>
+      <w:color w:val="0000FF" w:themeColor="hyperlink"/>
+      <w:u w:val="single"/>
+    </w:rPr>
+  </w:style>
+  <w:style w:type="paragraph" w:styleId="Title">
+    <w:name w:val="Title"/>
+    <w:basedOn w:val="Normal"/>
+    <w:next w:val="Normal"/>
+    <w:link w:val="TitleChar"/>
+    <w:uiPriority w:val="10"/>
+    <w:qFormat/>
+    <w:rsid w:val="00185839"/>
+    <w:pPr>
+      <w:contextualSpacing/>
+    </w:pPr>
+    <w:rPr>
+      <w:rFonts w:asciiTheme="majorHAnsi" w:eastAsiaTheme="majorEastAsia" w:hAnsiTheme="majorHAnsi" w:cstheme="majorBidi"/>
+      <w:spacing w:val="-10"/>
+      <w:kern w:val="28"/>
+      <w:sz w:val="56"/>
+      <w:szCs w:val="56"/>
+    </w:rPr>
+  </w:style>
+  <w:style w:type="character" w:customStyle="1" w:styleId="TitleChar">
+    <w:name w:val="Title Char"/>
+    <w:basedOn w:val="DefaultParagraphFont"/>
+    <w:link w:val="Title"/>
+    <w:uiPriority w:val="10"/>
+    <w:rsid w:val="00185839"/>
+    <w:rPr>
+      <w:rFonts w:asciiTheme="majorHAnsi" w:eastAsiaTheme="majorEastAsia" w:hAnsiTheme="majorHAnsi" w:cstheme="majorBidi"/>
+      <w:spacing w:val="-10"/>
+      <w:kern w:val="28"/>
+      <w:sz w:val="56"/>
+      <w:szCs w:val="56"/>
+    </w:rPr>
   </w:style>
 </w:styles>
 </file>

</xml_diff>